<commit_message>
beta added (results not perfect)
</commit_message>
<xml_diff>
--- a/AI-Colorization Notes.docx
+++ b/AI-Colorization Notes.docx
@@ -210,8 +210,38 @@
         </w:numPr>
       </w:pPr>
       <w:r>
-        <w:t>Alpha fails to give proper output for images it is not trained on.</w:t>
-      </w:r>
+        <w:t xml:space="preserve">Alpha fails to give proper output for images it is not trained </w:t>
+      </w:r>
+      <w:r>
+        <w:t>up</w:t>
+      </w:r>
+      <w:r>
+        <w:t>on.</w:t>
+      </w:r>
+    </w:p>
+    <w:p>
+      <w:pPr>
+        <w:pStyle w:val="ListParagraph"/>
+        <w:numPr>
+          <w:ilvl w:val="0"/>
+          <w:numId w:val="3"/>
+        </w:numPr>
+      </w:pPr>
+      <w:r>
+        <w:t xml:space="preserve">It is important for the model to learn generalized characteristics rather than memorizing </w:t>
+      </w:r>
+      <w:r>
+        <w:t>information from one image.</w:t>
+      </w:r>
+    </w:p>
+    <w:p>
+      <w:pPr>
+        <w:pStyle w:val="ListParagraph"/>
+        <w:numPr>
+          <w:ilvl w:val="0"/>
+          <w:numId w:val="3"/>
+        </w:numPr>
+      </w:pPr>
     </w:p>
     <w:sectPr>
       <w:pgSz w:w="11906" w:h="16838"/>

</xml_diff>